<commit_message>
Another round of typo fixes in English whitepaper
</commit_message>
<xml_diff>
--- a/papers/whitepapers/Galilel_Core_Whitepaper-eng.docx
+++ b/papers/whitepapers/Galilel_Core_Whitepaper-eng.docx
@@ -1926,8 +1926,6 @@
         <w:lastRenderedPageBreak/>
         <w:t>control. By having a distributed system, thousands of users will be responsible for maintaining the application and data so that there is no single point of failure.</w:t>
       </w:r>
-      <w:bookmarkStart w:id="1" w:name="_GoBack"/>
-      <w:bookmarkEnd w:id="1"/>
     </w:p>
     <w:p>
       <w:pPr>
@@ -2203,12 +2201,12 @@
           <w:szCs w:val="32"/>
         </w:rPr>
       </w:pPr>
-      <w:bookmarkStart w:id="2" w:name="_Toc3326969"/>
+      <w:bookmarkStart w:id="1" w:name="_Toc3326969"/>
       <w:r>
         <w:br w:type="page"/>
       </w:r>
     </w:p>
-    <w:bookmarkEnd w:id="2"/>
+    <w:bookmarkEnd w:id="1"/>
     <w:p>
       <w:pPr>
         <w:pStyle w:val="berschrift1"/>
@@ -2343,9 +2341,9 @@
         </w:rPr>
         <w:t>In Galilel, we include an additional data field and attach it to the transaction, which is stored in the block. It is an encrypted field and decryption is only possible by the wallets, which negotiated the transaction. It solves the transaction assignment problem and allows payment-processing gateways to identify the payee of an invoice as it is with traditional fiat invoices.</w:t>
       </w:r>
-      <w:bookmarkStart w:id="3" w:name="_Toc3326970"/>
-    </w:p>
-    <w:bookmarkEnd w:id="3"/>
+      <w:bookmarkStart w:id="2" w:name="_Toc3326970"/>
+    </w:p>
+    <w:bookmarkEnd w:id="2"/>
     <w:p>
       <w:pPr>
         <w:pStyle w:val="berschrift1"/>
@@ -2971,12 +2969,12 @@
           <w:szCs w:val="32"/>
         </w:rPr>
       </w:pPr>
-      <w:bookmarkStart w:id="4" w:name="_Toc3326971"/>
+      <w:bookmarkStart w:id="3" w:name="_Toc3326971"/>
       <w:r>
         <w:br w:type="page"/>
       </w:r>
     </w:p>
-    <w:bookmarkEnd w:id="4"/>
+    <w:bookmarkEnd w:id="3"/>
     <w:p>
       <w:pPr>
         <w:pStyle w:val="berschrift1"/>
@@ -3253,9 +3251,9 @@
         </w:rPr>
         <w:t xml:space="preserve"> percent and locked coins of different wallets are weighted. With a new block in the network, wallets with locked coins get the amount according to their weight. Until Term Deposit period ends this reward is locked. Once locked, moving or spending coins for purchases is impossible, cancellation of term deposit before expiration time is impossible. This will effectively reduce the coin supply during the lock period.</w:t>
       </w:r>
-      <w:bookmarkStart w:id="5" w:name="_Toc3326972"/>
-    </w:p>
-    <w:bookmarkEnd w:id="5"/>
+      <w:bookmarkStart w:id="4" w:name="_Toc3326972"/>
+    </w:p>
+    <w:bookmarkEnd w:id="4"/>
     <w:p>
       <w:pPr>
         <w:pStyle w:val="berschrift1"/>
@@ -3907,9 +3905,6 @@
       <w:r>
         <w:t>000</w:t>
       </w:r>
-      <w:r>
-        <w:t xml:space="preserve"> </w:t>
-      </w:r>
     </w:p>
     <w:p>
       <w:pPr>
@@ -3919,12 +3914,12 @@
           <w:szCs w:val="32"/>
         </w:rPr>
       </w:pPr>
-      <w:bookmarkStart w:id="6" w:name="_Toc3326973"/>
+      <w:bookmarkStart w:id="5" w:name="_Toc3326973"/>
       <w:r>
         <w:br w:type="page"/>
       </w:r>
     </w:p>
-    <w:bookmarkEnd w:id="6"/>
+    <w:bookmarkEnd w:id="5"/>
     <w:p>
       <w:pPr>
         <w:pStyle w:val="berschrift1"/>
@@ -4192,9 +4187,9 @@
         </w:rPr>
         <w:t xml:space="preserve"> client.</w:t>
       </w:r>
-      <w:bookmarkStart w:id="7" w:name="_Toc3326974"/>
-    </w:p>
-    <w:bookmarkEnd w:id="7"/>
+      <w:bookmarkStart w:id="6" w:name="_Toc3326974"/>
+    </w:p>
+    <w:bookmarkEnd w:id="6"/>
     <w:p>
       <w:pPr>
         <w:pStyle w:val="berschrift1"/>
@@ -8301,12 +8296,12 @@
           <w:szCs w:val="32"/>
         </w:rPr>
       </w:pPr>
-      <w:bookmarkStart w:id="8" w:name="_Toc3326975"/>
+      <w:bookmarkStart w:id="7" w:name="_Toc3326975"/>
       <w:r>
         <w:br w:type="page"/>
       </w:r>
     </w:p>
-    <w:bookmarkEnd w:id="8"/>
+    <w:bookmarkEnd w:id="7"/>
     <w:p>
       <w:pPr>
         <w:pStyle w:val="berschrift1"/>
@@ -11794,9 +11789,8 @@
       <w:r>
         <w:t xml:space="preserve"> Possible to implement in Galilel using Seesaw algorithm</w:t>
       </w:r>
-      <w:r>
-        <w:t xml:space="preserve"> </w:t>
-      </w:r>
+      <w:bookmarkStart w:id="8" w:name="_GoBack"/>
+      <w:bookmarkEnd w:id="8"/>
     </w:p>
     <w:p>
       <w:pPr>
@@ -16326,7 +16320,7 @@
 </file>
 
 <file path=customXml/itemProps1.xml><?xml version="1.0" encoding="utf-8"?>
-<ds:datastoreItem xmlns:ds="http://schemas.openxmlformats.org/officeDocument/2006/customXml" ds:itemID="{24BAE6FD-78FF-412A-9E21-2F7C31FB0FA0}">
+<ds:datastoreItem xmlns:ds="http://schemas.openxmlformats.org/officeDocument/2006/customXml" ds:itemID="{C3826705-5C5E-486F-8FD2-EAA0E14D4593}">
   <ds:schemaRefs>
     <ds:schemaRef ds:uri="http://schemas.openxmlformats.org/officeDocument/2006/bibliography"/>
   </ds:schemaRefs>

</xml_diff>

<commit_message>
Fixed a bug with bold font in English whitepaper
</commit_message>
<xml_diff>
--- a/papers/whitepapers/Galilel_Core_Whitepaper-eng.docx
+++ b/papers/whitepapers/Galilel_Core_Whitepaper-eng.docx
@@ -4210,14 +4210,17 @@
         </w:rPr>
         <w:t>Electrum</w:t>
       </w:r>
-      <w:r>
-        <w:rPr>
+      <w:bookmarkStart w:id="6" w:name="_GoBack"/>
+      <w:r>
+        <w:rPr>
+          <w:i/>
           <w:szCs w:val="26"/>
           <w:vertAlign w:val="superscript"/>
           <w:lang w:val="en-US"/>
         </w:rPr>
         <w:t>12</w:t>
       </w:r>
+      <w:bookmarkEnd w:id="6"/>
       <w:r>
         <w:rPr>
           <w:szCs w:val="26"/>
@@ -4225,9 +4228,9 @@
         </w:rPr>
         <w:t xml:space="preserve"> client.</w:t>
       </w:r>
-      <w:bookmarkStart w:id="6" w:name="_Toc3326974"/>
+      <w:bookmarkStart w:id="7" w:name="_Toc3326974"/>
     </w:p>
-    <w:bookmarkEnd w:id="6"/>
+    <w:bookmarkEnd w:id="7"/>
     <w:p>
       <w:pPr>
         <w:pStyle w:val="berschrift1"/>
@@ -8331,12 +8334,12 @@
           <w:szCs w:val="32"/>
         </w:rPr>
       </w:pPr>
-      <w:bookmarkStart w:id="7" w:name="_Toc3326975"/>
+      <w:bookmarkStart w:id="8" w:name="_Toc3326975"/>
       <w:r>
         <w:br w:type="page"/>
       </w:r>
     </w:p>
-    <w:bookmarkEnd w:id="7"/>
+    <w:bookmarkEnd w:id="8"/>
     <w:p>
       <w:pPr>
         <w:pStyle w:val="berschrift1"/>
@@ -11833,12 +11836,12 @@
           <w:szCs w:val="32"/>
         </w:rPr>
       </w:pPr>
-      <w:bookmarkStart w:id="8" w:name="_Toc3326976"/>
+      <w:bookmarkStart w:id="9" w:name="_Toc3326976"/>
       <w:r>
         <w:br w:type="page"/>
       </w:r>
     </w:p>
-    <w:bookmarkEnd w:id="8"/>
+    <w:bookmarkEnd w:id="9"/>
     <w:p>
       <w:pPr>
         <w:pStyle w:val="berschrift1"/>
@@ -12751,8 +12754,6 @@
         <w:lastRenderedPageBreak/>
         <w:t>I</w:t>
       </w:r>
-      <w:bookmarkStart w:id="9" w:name="_GoBack"/>
-      <w:bookmarkEnd w:id="9"/>
       <w:r>
         <w:t>MPORTANT LINKS</w:t>
       </w:r>
@@ -13165,13 +13166,11 @@
         <w:pStyle w:val="berschrift1"/>
         <w:spacing w:before="0"/>
         <w:rPr>
-          <w:b/>
-          <w:lang w:val="en-US"/>
-        </w:rPr>
-      </w:pPr>
-      <w:r>
-        <w:rPr>
-          <w:b/>
+          <w:lang w:val="en-US"/>
+        </w:rPr>
+      </w:pPr>
+      <w:r>
+        <w:rPr>
           <w:lang w:val="en-US"/>
         </w:rPr>
         <w:lastRenderedPageBreak/>
@@ -16057,7 +16056,7 @@
 </file>
 
 <file path=customXml/itemProps1.xml><?xml version="1.0" encoding="utf-8"?>
-<ds:datastoreItem xmlns:ds="http://schemas.openxmlformats.org/officeDocument/2006/customXml" ds:itemID="{72E10D66-3B1E-4B85-A621-0751FF2B492C}">
+<ds:datastoreItem xmlns:ds="http://schemas.openxmlformats.org/officeDocument/2006/customXml" ds:itemID="{1F8596BC-6591-4DC2-9A96-BF25814BDCB6}">
   <ds:schemaRefs>
     <ds:schemaRef ds:uri="http://schemas.openxmlformats.org/officeDocument/2006/bibliography"/>
   </ds:schemaRefs>

</xml_diff>